<commit_message>
fix some word, add certificates, eliminate some changes
</commit_message>
<xml_diff>
--- a/assets/cetifications/cetificaciones.docx
+++ b/assets/cetifications/cetificaciones.docx
@@ -1,6 +1,6 @@
 
 <file path=word/document.xml><?xml version="1.0" encoding="utf-8"?>
-<w:document xmlns:wpc="http://schemas.microsoft.com/office/word/2010/wordprocessingCanvas" xmlns:cx="http://schemas.microsoft.com/office/drawing/2014/chartex" xmlns:cx1="http://schemas.microsoft.com/office/drawing/2015/9/8/chartex" xmlns:cx2="http://schemas.microsoft.com/office/drawing/2015/10/21/chartex" xmlns:cx3="http://schemas.microsoft.com/office/drawing/2016/5/9/chartex" xmlns:cx4="http://schemas.microsoft.com/office/drawing/2016/5/10/chartex" xmlns:cx5="http://schemas.microsoft.com/office/drawing/2016/5/11/chartex" xmlns:cx6="http://schemas.microsoft.com/office/drawing/2016/5/12/chartex" xmlns:cx7="http://schemas.microsoft.com/office/drawing/2016/5/13/chartex" xmlns:cx8="http://schemas.microsoft.com/office/drawing/2016/5/14/chartex" xmlns:mc="http://schemas.openxmlformats.org/markup-compatibility/2006" xmlns:aink="http://schemas.microsoft.com/office/drawing/2016/ink" xmlns:am3d="http://schemas.microsoft.com/office/drawing/2017/model3d" xmlns:o="urn:schemas-microsoft-com:office:office" xmlns:r="http://schemas.openxmlformats.org/officeDocument/2006/relationships" xmlns:m="http://schemas.openxmlformats.org/officeDocument/2006/math" xmlns:v="urn:schemas-microsoft-com:vml" xmlns:wp14="http://schemas.microsoft.com/office/word/2010/wordprocessingDrawing" xmlns:wp="http://schemas.openxmlformats.org/drawingml/2006/wordprocessingDrawing" xmlns:w10="urn:schemas-microsoft-com:office:word" xmlns:w="http://schemas.openxmlformats.org/wordprocessingml/2006/main" xmlns:w14="http://schemas.microsoft.com/office/word/2010/wordml" xmlns:w15="http://schemas.microsoft.com/office/word/2012/wordml" xmlns:w16cex="http://schemas.microsoft.com/office/word/2018/wordml/cex" xmlns:w16cid="http://schemas.microsoft.com/office/word/2016/wordml/cid" xmlns:w16="http://schemas.microsoft.com/office/word/2018/wordml" xmlns:w16sdtdh="http://schemas.microsoft.com/office/word/2020/wordml/sdtdatahash" xmlns:w16se="http://schemas.microsoft.com/office/word/2015/wordml/symex" xmlns:wpg="http://schemas.microsoft.com/office/word/2010/wordprocessingGroup" xmlns:wpi="http://schemas.microsoft.com/office/word/2010/wordprocessingInk" xmlns:wne="http://schemas.microsoft.com/office/word/2006/wordml" xmlns:wps="http://schemas.microsoft.com/office/word/2010/wordprocessingShape" mc:Ignorable="w14 w15 w16se w16cid w16 w16cex w16sdtdh wp14">
+<w:document xmlns:wpc="http://schemas.microsoft.com/office/word/2010/wordprocessingCanvas" xmlns:cx="http://schemas.microsoft.com/office/drawing/2014/chartex" xmlns:cx1="http://schemas.microsoft.com/office/drawing/2015/9/8/chartex" xmlns:cx2="http://schemas.microsoft.com/office/drawing/2015/10/21/chartex" xmlns:cx3="http://schemas.microsoft.com/office/drawing/2016/5/9/chartex" xmlns:cx4="http://schemas.microsoft.com/office/drawing/2016/5/10/chartex" xmlns:cx5="http://schemas.microsoft.com/office/drawing/2016/5/11/chartex" xmlns:cx6="http://schemas.microsoft.com/office/drawing/2016/5/12/chartex" xmlns:cx7="http://schemas.microsoft.com/office/drawing/2016/5/13/chartex" xmlns:cx8="http://schemas.microsoft.com/office/drawing/2016/5/14/chartex" xmlns:mc="http://schemas.openxmlformats.org/markup-compatibility/2006" xmlns:aink="http://schemas.microsoft.com/office/drawing/2016/ink" xmlns:am3d="http://schemas.microsoft.com/office/drawing/2017/model3d" xmlns:o="urn:schemas-microsoft-com:office:office" xmlns:r="http://schemas.openxmlformats.org/officeDocument/2006/relationships" xmlns:m="http://schemas.openxmlformats.org/officeDocument/2006/math" xmlns:v="urn:schemas-microsoft-com:vml" xmlns:wp14="http://schemas.microsoft.com/office/word/2010/wordprocessingDrawing" xmlns:wp="http://schemas.openxmlformats.org/drawingml/2006/wordprocessingDrawing" xmlns:w10="urn:schemas-microsoft-com:office:word" xmlns:w="http://schemas.openxmlformats.org/wordprocessingml/2006/main" xmlns:w14="http://schemas.microsoft.com/office/word/2010/wordml" xmlns:w15="http://schemas.microsoft.com/office/word/2012/wordml" xmlns:w16cex="http://schemas.microsoft.com/office/word/2018/wordml/cex" xmlns:w16cid="http://schemas.microsoft.com/office/word/2016/wordml/cid" xmlns:w16="http://schemas.microsoft.com/office/word/2018/wordml" xmlns:w16sdtdh="http://schemas.microsoft.com/office/word/2020/wordml/sdtdatahash" xmlns:w16se="http://schemas.microsoft.com/office/word/2015/wordml/symex" xmlns:wpg="http://schemas.microsoft.com/office/word/2010/wordprocessingGroup" xmlns:wpi="http://schemas.microsoft.com/office/word/2010/wordprocessingInk" xmlns:wne="http://schemas.microsoft.com/office/word/2006/wordml" xmlns:wps="http://schemas.microsoft.com/office/word/2010/wordprocessingShape" xmlns:a="http://schemas.openxmlformats.org/drawingml/2006/main" xmlns:pic="http://schemas.openxmlformats.org/drawingml/2006/picture" xmlns:a14="http://schemas.microsoft.com/office/drawing/2010/main" mc:Ignorable="w14 w15 w16se w16cid w16 w16cex w16sdtdh wp14">
   <w:body>
     <w:p>
       <w:pPr>
@@ -303,6 +303,118 @@
       </w:r>
     </w:p>
     <w:p>
+      <w:r>
+        <w:br w:type="page"/>
+      </w:r>
+    </w:p>
+    <w:p>
+      <w:pPr>
+        <w:pStyle w:val="Normal"/>
+        <w:jc w:val="center"/>
+      </w:pPr>
+      <w:r>
+        <w:drawing>
+          <wp:inline wp14:editId="5FE98122" wp14:anchorId="6A251246">
+            <wp:extent cx="7448550" cy="5614630"/>
+            <wp:effectExtent l="0" t="0" r="0" b="0"/>
+            <wp:docPr id="1173496316" name="" title=""/>
+            <wp:cNvGraphicFramePr>
+              <a:graphicFrameLocks noChangeAspect="1"/>
+            </wp:cNvGraphicFramePr>
+            <a:graphic>
+              <a:graphicData uri="http://schemas.openxmlformats.org/drawingml/2006/picture">
+                <pic:pic>
+                  <pic:nvPicPr>
+                    <pic:cNvPr id="0" name=""/>
+                    <pic:cNvPicPr/>
+                  </pic:nvPicPr>
+                  <pic:blipFill>
+                    <a:blip r:embed="R3cc6770d04f54ea9">
+                      <a:extLst>
+                        <a:ext xmlns:a="http://schemas.openxmlformats.org/drawingml/2006/main" uri="{28A0092B-C50C-407E-A947-70E740481C1C}">
+                          <a14:useLocalDpi val="0"/>
+                        </a:ext>
+                      </a:extLst>
+                    </a:blip>
+                    <a:stretch>
+                      <a:fillRect/>
+                    </a:stretch>
+                  </pic:blipFill>
+                  <pic:spPr>
+                    <a:xfrm>
+                      <a:off x="0" y="0"/>
+                      <a:ext cx="7448550" cy="5614630"/>
+                    </a:xfrm>
+                    <a:prstGeom prst="rect">
+                      <a:avLst/>
+                    </a:prstGeom>
+                  </pic:spPr>
+                </pic:pic>
+              </a:graphicData>
+            </a:graphic>
+          </wp:inline>
+        </w:drawing>
+      </w:r>
+    </w:p>
+    <w:p>
+      <w:r>
+        <w:br w:type="page"/>
+      </w:r>
+    </w:p>
+    <w:p>
+      <w:pPr>
+        <w:pStyle w:val="Normal"/>
+        <w:jc w:val="center"/>
+        <w:rPr>
+          <w:sz w:val="20"/>
+          <w:szCs w:val="20"/>
+        </w:rPr>
+      </w:pPr>
+      <w:r>
+        <w:drawing>
+          <wp:inline wp14:editId="12E7E0FA" wp14:anchorId="5BAD2234">
+            <wp:extent cx="7477124" cy="6315075"/>
+            <wp:effectExtent l="0" t="0" r="0" b="0"/>
+            <wp:docPr id="981271414" name="" title=""/>
+            <wp:cNvGraphicFramePr>
+              <a:graphicFrameLocks noChangeAspect="1"/>
+            </wp:cNvGraphicFramePr>
+            <a:graphic>
+              <a:graphicData uri="http://schemas.openxmlformats.org/drawingml/2006/picture">
+                <pic:pic>
+                  <pic:nvPicPr>
+                    <pic:cNvPr id="0" name=""/>
+                    <pic:cNvPicPr/>
+                  </pic:nvPicPr>
+                  <pic:blipFill>
+                    <a:blip r:embed="R85044f056887477c">
+                      <a:extLst>
+                        <a:ext xmlns:a="http://schemas.openxmlformats.org/drawingml/2006/main" uri="{28A0092B-C50C-407E-A947-70E740481C1C}">
+                          <a14:useLocalDpi val="0"/>
+                        </a:ext>
+                      </a:extLst>
+                    </a:blip>
+                    <a:stretch>
+                      <a:fillRect/>
+                    </a:stretch>
+                  </pic:blipFill>
+                  <pic:spPr>
+                    <a:xfrm>
+                      <a:off x="0" y="0"/>
+                      <a:ext cx="7477124" cy="6315075"/>
+                    </a:xfrm>
+                    <a:prstGeom prst="rect">
+                      <a:avLst/>
+                    </a:prstGeom>
+                  </pic:spPr>
+                </pic:pic>
+              </a:graphicData>
+            </a:graphic>
+          </wp:inline>
+        </w:drawing>
+      </w:r>
+    </w:p>
+    <w:p>
       <w:pPr>
         <w:jc w:val="center"/>
         <w:sectPr>
@@ -516,7 +628,7 @@
     </w:p>
     <w:sectPr>
       <w:headerReference w:type="default" r:id="rId21"/>
-      <w:pgSz w:w="11906" w:h="16838" w:code="9"/>
+      <w:pgSz w:w="11906" w:h="16838" w:orient="portrait" w:code="9"/>
       <w:pgMar w:top="720" w:right="360" w:bottom="720" w:left="360" w:header="288" w:footer="432" w:gutter="0"/>
       <w:cols w:space="720"/>
       <w:docGrid w:linePitch="360"/>
@@ -611,7 +723,7 @@
         <w:ind w:left="360" w:hanging="360"/>
       </w:pPr>
       <w:rPr>
-        <w:rFonts w:ascii="Symbol" w:hAnsi="Symbol" w:hint="default"/>
+        <w:rFonts w:hint="default" w:ascii="Symbol" w:hAnsi="Symbol"/>
       </w:rPr>
     </w:lvl>
   </w:abstractNum>
@@ -628,7 +740,7 @@
         <w:ind w:left="720" w:hanging="360"/>
       </w:pPr>
       <w:rPr>
-        <w:rFonts w:ascii="Franklin Gothic Book" w:eastAsiaTheme="minorEastAsia" w:hAnsi="Franklin Gothic Book" w:cstheme="minorBidi" w:hint="default"/>
+        <w:rFonts w:hint="default" w:ascii="Franklin Gothic Book" w:hAnsi="Franklin Gothic Book" w:eastAsiaTheme="minorEastAsia" w:cstheme="minorBidi"/>
       </w:rPr>
     </w:lvl>
     <w:lvl w:ilvl="1" w:tplc="1C0A0003" w:tentative="1">
@@ -640,7 +752,7 @@
         <w:ind w:left="1440" w:hanging="360"/>
       </w:pPr>
       <w:rPr>
-        <w:rFonts w:ascii="Courier New" w:hAnsi="Courier New" w:cs="Courier New" w:hint="default"/>
+        <w:rFonts w:hint="default" w:ascii="Courier New" w:hAnsi="Courier New" w:cs="Courier New"/>
       </w:rPr>
     </w:lvl>
     <w:lvl w:ilvl="2" w:tplc="1C0A0005" w:tentative="1">
@@ -652,7 +764,7 @@
         <w:ind w:left="2160" w:hanging="360"/>
       </w:pPr>
       <w:rPr>
-        <w:rFonts w:ascii="Wingdings" w:hAnsi="Wingdings" w:hint="default"/>
+        <w:rFonts w:hint="default" w:ascii="Wingdings" w:hAnsi="Wingdings"/>
       </w:rPr>
     </w:lvl>
     <w:lvl w:ilvl="3" w:tplc="1C0A0001" w:tentative="1">
@@ -664,7 +776,7 @@
         <w:ind w:left="2880" w:hanging="360"/>
       </w:pPr>
       <w:rPr>
-        <w:rFonts w:ascii="Symbol" w:hAnsi="Symbol" w:hint="default"/>
+        <w:rFonts w:hint="default" w:ascii="Symbol" w:hAnsi="Symbol"/>
       </w:rPr>
     </w:lvl>
     <w:lvl w:ilvl="4" w:tplc="1C0A0003" w:tentative="1">
@@ -676,7 +788,7 @@
         <w:ind w:left="3600" w:hanging="360"/>
       </w:pPr>
       <w:rPr>
-        <w:rFonts w:ascii="Courier New" w:hAnsi="Courier New" w:cs="Courier New" w:hint="default"/>
+        <w:rFonts w:hint="default" w:ascii="Courier New" w:hAnsi="Courier New" w:cs="Courier New"/>
       </w:rPr>
     </w:lvl>
     <w:lvl w:ilvl="5" w:tplc="1C0A0005" w:tentative="1">
@@ -688,7 +800,7 @@
         <w:ind w:left="4320" w:hanging="360"/>
       </w:pPr>
       <w:rPr>
-        <w:rFonts w:ascii="Wingdings" w:hAnsi="Wingdings" w:hint="default"/>
+        <w:rFonts w:hint="default" w:ascii="Wingdings" w:hAnsi="Wingdings"/>
       </w:rPr>
     </w:lvl>
     <w:lvl w:ilvl="6" w:tplc="1C0A0001" w:tentative="1">
@@ -700,7 +812,7 @@
         <w:ind w:left="5040" w:hanging="360"/>
       </w:pPr>
       <w:rPr>
-        <w:rFonts w:ascii="Symbol" w:hAnsi="Symbol" w:hint="default"/>
+        <w:rFonts w:hint="default" w:ascii="Symbol" w:hAnsi="Symbol"/>
       </w:rPr>
     </w:lvl>
     <w:lvl w:ilvl="7" w:tplc="1C0A0003" w:tentative="1">
@@ -712,7 +824,7 @@
         <w:ind w:left="5760" w:hanging="360"/>
       </w:pPr>
       <w:rPr>
-        <w:rFonts w:ascii="Courier New" w:hAnsi="Courier New" w:cs="Courier New" w:hint="default"/>
+        <w:rFonts w:hint="default" w:ascii="Courier New" w:hAnsi="Courier New" w:cs="Courier New"/>
       </w:rPr>
     </w:lvl>
     <w:lvl w:ilvl="8" w:tplc="1C0A0005" w:tentative="1">
@@ -724,7 +836,7 @@
         <w:ind w:left="6480" w:hanging="360"/>
       </w:pPr>
       <w:rPr>
-        <w:rFonts w:ascii="Wingdings" w:hAnsi="Wingdings" w:hint="default"/>
+        <w:rFonts w:hint="default" w:ascii="Wingdings" w:hAnsi="Wingdings"/>
       </w:rPr>
     </w:lvl>
   </w:abstractNum>
@@ -741,7 +853,7 @@
         <w:ind w:left="720" w:hanging="360"/>
       </w:pPr>
       <w:rPr>
-        <w:rFonts w:ascii="Franklin Gothic Book" w:eastAsiaTheme="minorEastAsia" w:hAnsi="Franklin Gothic Book" w:cstheme="minorBidi" w:hint="default"/>
+        <w:rFonts w:hint="default" w:ascii="Franklin Gothic Book" w:hAnsi="Franklin Gothic Book" w:eastAsiaTheme="minorEastAsia" w:cstheme="minorBidi"/>
       </w:rPr>
     </w:lvl>
     <w:lvl w:ilvl="1" w:tplc="1C0A0003" w:tentative="1">
@@ -753,7 +865,7 @@
         <w:ind w:left="1440" w:hanging="360"/>
       </w:pPr>
       <w:rPr>
-        <w:rFonts w:ascii="Courier New" w:hAnsi="Courier New" w:cs="Courier New" w:hint="default"/>
+        <w:rFonts w:hint="default" w:ascii="Courier New" w:hAnsi="Courier New" w:cs="Courier New"/>
       </w:rPr>
     </w:lvl>
     <w:lvl w:ilvl="2" w:tplc="1C0A0005" w:tentative="1">
@@ -765,7 +877,7 @@
         <w:ind w:left="2160" w:hanging="360"/>
       </w:pPr>
       <w:rPr>
-        <w:rFonts w:ascii="Wingdings" w:hAnsi="Wingdings" w:hint="default"/>
+        <w:rFonts w:hint="default" w:ascii="Wingdings" w:hAnsi="Wingdings"/>
       </w:rPr>
     </w:lvl>
     <w:lvl w:ilvl="3" w:tplc="1C0A0001" w:tentative="1">
@@ -777,7 +889,7 @@
         <w:ind w:left="2880" w:hanging="360"/>
       </w:pPr>
       <w:rPr>
-        <w:rFonts w:ascii="Symbol" w:hAnsi="Symbol" w:hint="default"/>
+        <w:rFonts w:hint="default" w:ascii="Symbol" w:hAnsi="Symbol"/>
       </w:rPr>
     </w:lvl>
     <w:lvl w:ilvl="4" w:tplc="1C0A0003" w:tentative="1">
@@ -789,7 +901,7 @@
         <w:ind w:left="3600" w:hanging="360"/>
       </w:pPr>
       <w:rPr>
-        <w:rFonts w:ascii="Courier New" w:hAnsi="Courier New" w:cs="Courier New" w:hint="default"/>
+        <w:rFonts w:hint="default" w:ascii="Courier New" w:hAnsi="Courier New" w:cs="Courier New"/>
       </w:rPr>
     </w:lvl>
     <w:lvl w:ilvl="5" w:tplc="1C0A0005" w:tentative="1">
@@ -801,7 +913,7 @@
         <w:ind w:left="4320" w:hanging="360"/>
       </w:pPr>
       <w:rPr>
-        <w:rFonts w:ascii="Wingdings" w:hAnsi="Wingdings" w:hint="default"/>
+        <w:rFonts w:hint="default" w:ascii="Wingdings" w:hAnsi="Wingdings"/>
       </w:rPr>
     </w:lvl>
     <w:lvl w:ilvl="6" w:tplc="1C0A0001" w:tentative="1">
@@ -813,7 +925,7 @@
         <w:ind w:left="5040" w:hanging="360"/>
       </w:pPr>
       <w:rPr>
-        <w:rFonts w:ascii="Symbol" w:hAnsi="Symbol" w:hint="default"/>
+        <w:rFonts w:hint="default" w:ascii="Symbol" w:hAnsi="Symbol"/>
       </w:rPr>
     </w:lvl>
     <w:lvl w:ilvl="7" w:tplc="1C0A0003" w:tentative="1">
@@ -825,7 +937,7 @@
         <w:ind w:left="5760" w:hanging="360"/>
       </w:pPr>
       <w:rPr>
-        <w:rFonts w:ascii="Courier New" w:hAnsi="Courier New" w:cs="Courier New" w:hint="default"/>
+        <w:rFonts w:hint="default" w:ascii="Courier New" w:hAnsi="Courier New" w:cs="Courier New"/>
       </w:rPr>
     </w:lvl>
     <w:lvl w:ilvl="8" w:tplc="1C0A0005" w:tentative="1">
@@ -837,7 +949,7 @@
         <w:ind w:left="6480" w:hanging="360"/>
       </w:pPr>
       <w:rPr>
-        <w:rFonts w:ascii="Wingdings" w:hAnsi="Wingdings" w:hint="default"/>
+        <w:rFonts w:hint="default" w:ascii="Wingdings" w:hAnsi="Wingdings"/>
       </w:rPr>
     </w:lvl>
   </w:abstractNum>
@@ -858,7 +970,7 @@
   <w:docDefaults>
     <w:rPrDefault>
       <w:rPr>
-        <w:rFonts w:asciiTheme="minorHAnsi" w:eastAsiaTheme="minorEastAsia" w:hAnsiTheme="minorHAnsi" w:cstheme="minorBidi"/>
+        <w:rFonts w:asciiTheme="minorHAnsi" w:hAnsiTheme="minorHAnsi" w:eastAsiaTheme="minorEastAsia" w:cstheme="minorBidi"/>
         <w:sz w:val="24"/>
         <w:szCs w:val="24"/>
         <w:lang w:val="es-ES" w:eastAsia="ja-JP" w:bidi="ar-SA"/>
@@ -869,14 +981,14 @@
   <w:latentStyles w:defLockedState="0" w:defUIPriority="99" w:defSemiHidden="0" w:defUnhideWhenUsed="0" w:defQFormat="0" w:count="376">
     <w:lsdException w:name="Normal" w:uiPriority="0" w:qFormat="1"/>
     <w:lsdException w:name="heading 1" w:uiPriority="9" w:qFormat="1"/>
-    <w:lsdException w:name="heading 2" w:semiHidden="1" w:uiPriority="9" w:unhideWhenUsed="1" w:qFormat="1"/>
-    <w:lsdException w:name="heading 3" w:semiHidden="1" w:uiPriority="9" w:unhideWhenUsed="1" w:qFormat="1"/>
-    <w:lsdException w:name="heading 4" w:semiHidden="1" w:uiPriority="9" w:qFormat="1"/>
-    <w:lsdException w:name="heading 5" w:semiHidden="1" w:uiPriority="9" w:qFormat="1"/>
-    <w:lsdException w:name="heading 6" w:semiHidden="1" w:uiPriority="9" w:qFormat="1"/>
-    <w:lsdException w:name="heading 7" w:semiHidden="1" w:uiPriority="9" w:qFormat="1"/>
-    <w:lsdException w:name="heading 8" w:semiHidden="1" w:uiPriority="9" w:qFormat="1"/>
-    <w:lsdException w:name="heading 9" w:semiHidden="1" w:uiPriority="9" w:qFormat="1"/>
+    <w:lsdException w:name="heading 2" w:uiPriority="9" w:semiHidden="1" w:unhideWhenUsed="1" w:qFormat="1"/>
+    <w:lsdException w:name="heading 3" w:uiPriority="9" w:semiHidden="1" w:unhideWhenUsed="1" w:qFormat="1"/>
+    <w:lsdException w:name="heading 4" w:uiPriority="9" w:semiHidden="1" w:qFormat="1"/>
+    <w:lsdException w:name="heading 5" w:uiPriority="9" w:semiHidden="1" w:qFormat="1"/>
+    <w:lsdException w:name="heading 6" w:uiPriority="9" w:semiHidden="1" w:qFormat="1"/>
+    <w:lsdException w:name="heading 7" w:uiPriority="9" w:semiHidden="1" w:qFormat="1"/>
+    <w:lsdException w:name="heading 8" w:uiPriority="9" w:semiHidden="1" w:qFormat="1"/>
+    <w:lsdException w:name="heading 9" w:uiPriority="9" w:semiHidden="1" w:qFormat="1"/>
     <w:lsdException w:name="index 1" w:semiHidden="1" w:unhideWhenUsed="1"/>
     <w:lsdException w:name="index 2" w:semiHidden="1" w:unhideWhenUsed="1"/>
     <w:lsdException w:name="index 3" w:semiHidden="1" w:unhideWhenUsed="1"/>
@@ -886,22 +998,22 @@
     <w:lsdException w:name="index 7" w:semiHidden="1" w:unhideWhenUsed="1"/>
     <w:lsdException w:name="index 8" w:semiHidden="1" w:unhideWhenUsed="1"/>
     <w:lsdException w:name="index 9" w:semiHidden="1" w:unhideWhenUsed="1"/>
-    <w:lsdException w:name="toc 1" w:semiHidden="1" w:uiPriority="39" w:unhideWhenUsed="1"/>
-    <w:lsdException w:name="toc 2" w:semiHidden="1" w:uiPriority="39" w:unhideWhenUsed="1"/>
-    <w:lsdException w:name="toc 3" w:semiHidden="1" w:uiPriority="39" w:unhideWhenUsed="1"/>
-    <w:lsdException w:name="toc 4" w:semiHidden="1" w:uiPriority="39" w:unhideWhenUsed="1"/>
-    <w:lsdException w:name="toc 5" w:semiHidden="1" w:uiPriority="39" w:unhideWhenUsed="1"/>
-    <w:lsdException w:name="toc 6" w:semiHidden="1" w:uiPriority="39" w:unhideWhenUsed="1"/>
-    <w:lsdException w:name="toc 7" w:semiHidden="1" w:uiPriority="39" w:unhideWhenUsed="1"/>
-    <w:lsdException w:name="toc 8" w:semiHidden="1" w:uiPriority="39" w:unhideWhenUsed="1"/>
-    <w:lsdException w:name="toc 9" w:semiHidden="1" w:uiPriority="39" w:unhideWhenUsed="1"/>
+    <w:lsdException w:name="toc 1" w:uiPriority="39" w:semiHidden="1" w:unhideWhenUsed="1"/>
+    <w:lsdException w:name="toc 2" w:uiPriority="39" w:semiHidden="1" w:unhideWhenUsed="1"/>
+    <w:lsdException w:name="toc 3" w:uiPriority="39" w:semiHidden="1" w:unhideWhenUsed="1"/>
+    <w:lsdException w:name="toc 4" w:uiPriority="39" w:semiHidden="1" w:unhideWhenUsed="1"/>
+    <w:lsdException w:name="toc 5" w:uiPriority="39" w:semiHidden="1" w:unhideWhenUsed="1"/>
+    <w:lsdException w:name="toc 6" w:uiPriority="39" w:semiHidden="1" w:unhideWhenUsed="1"/>
+    <w:lsdException w:name="toc 7" w:uiPriority="39" w:semiHidden="1" w:unhideWhenUsed="1"/>
+    <w:lsdException w:name="toc 8" w:uiPriority="39" w:semiHidden="1" w:unhideWhenUsed="1"/>
+    <w:lsdException w:name="toc 9" w:uiPriority="39" w:semiHidden="1" w:unhideWhenUsed="1"/>
     <w:lsdException w:name="Normal Indent" w:semiHidden="1" w:unhideWhenUsed="1"/>
     <w:lsdException w:name="footnote text" w:semiHidden="1" w:unhideWhenUsed="1"/>
     <w:lsdException w:name="annotation text" w:semiHidden="1" w:unhideWhenUsed="1"/>
     <w:lsdException w:name="header" w:semiHidden="1" w:unhideWhenUsed="1"/>
     <w:lsdException w:name="footer" w:semiHidden="1" w:unhideWhenUsed="1"/>
     <w:lsdException w:name="index heading" w:semiHidden="1" w:unhideWhenUsed="1"/>
-    <w:lsdException w:name="caption" w:semiHidden="1" w:uiPriority="35" w:unhideWhenUsed="1" w:qFormat="1"/>
+    <w:lsdException w:name="caption" w:uiPriority="35" w:semiHidden="1" w:unhideWhenUsed="1" w:qFormat="1"/>
     <w:lsdException w:name="table of figures" w:semiHidden="1" w:unhideWhenUsed="1"/>
     <w:lsdException w:name="envelope address" w:semiHidden="1" w:unhideWhenUsed="1"/>
     <w:lsdException w:name="envelope return" w:semiHidden="1" w:unhideWhenUsed="1"/>
@@ -931,7 +1043,7 @@
     <w:lsdException w:name="Title" w:uiPriority="10" w:qFormat="1"/>
     <w:lsdException w:name="Closing" w:semiHidden="1" w:unhideWhenUsed="1"/>
     <w:lsdException w:name="Signature" w:semiHidden="1" w:unhideWhenUsed="1"/>
-    <w:lsdException w:name="Default Paragraph Font" w:semiHidden="1" w:uiPriority="1" w:unhideWhenUsed="1"/>
+    <w:lsdException w:name="Default Paragraph Font" w:uiPriority="1" w:semiHidden="1" w:unhideWhenUsed="1"/>
     <w:lsdException w:name="Body Text" w:semiHidden="1" w:unhideWhenUsed="1"/>
     <w:lsdException w:name="Body Text Indent" w:semiHidden="1" w:unhideWhenUsed="1"/>
     <w:lsdException w:name="List Continue" w:semiHidden="1" w:unhideWhenUsed="1"/>
@@ -953,7 +1065,7 @@
     <w:lsdException w:name="Block Text" w:semiHidden="1" w:unhideWhenUsed="1"/>
     <w:lsdException w:name="Hyperlink" w:semiHidden="1" w:unhideWhenUsed="1"/>
     <w:lsdException w:name="FollowedHyperlink" w:semiHidden="1" w:unhideWhenUsed="1"/>
-    <w:lsdException w:name="Strong" w:semiHidden="1" w:uiPriority="22" w:qFormat="1"/>
+    <w:lsdException w:name="Strong" w:uiPriority="22" w:semiHidden="1" w:qFormat="1"/>
     <w:lsdException w:name="Emphasis" w:uiPriority="11" w:qFormat="1"/>
     <w:lsdException w:name="Document Map" w:semiHidden="1" w:unhideWhenUsed="1"/>
     <w:lsdException w:name="Plain Text" w:semiHidden="1" w:unhideWhenUsed="1"/>
@@ -1046,8 +1158,8 @@
     <w:lsdException w:name="Medium List 1 Accent 1" w:uiPriority="65"/>
     <w:lsdException w:name="Revision" w:semiHidden="1"/>
     <w:lsdException w:name="List Paragraph" w:uiPriority="34" w:qFormat="1"/>
-    <w:lsdException w:name="Quote" w:semiHidden="1" w:uiPriority="29" w:qFormat="1"/>
-    <w:lsdException w:name="Intense Quote" w:semiHidden="1" w:uiPriority="30" w:qFormat="1"/>
+    <w:lsdException w:name="Quote" w:uiPriority="29" w:semiHidden="1" w:qFormat="1"/>
+    <w:lsdException w:name="Intense Quote" w:uiPriority="30" w:semiHidden="1" w:qFormat="1"/>
     <w:lsdException w:name="Medium List 2 Accent 1" w:uiPriority="66"/>
     <w:lsdException w:name="Medium Grid 1 Accent 1" w:uiPriority="67"/>
     <w:lsdException w:name="Medium Grid 2 Accent 1" w:uiPriority="68"/>
@@ -1126,13 +1238,13 @@
     <w:lsdException w:name="Colorful Shading Accent 6" w:uiPriority="71"/>
     <w:lsdException w:name="Colorful List Accent 6" w:uiPriority="72"/>
     <w:lsdException w:name="Colorful Grid Accent 6" w:uiPriority="73"/>
-    <w:lsdException w:name="Subtle Emphasis" w:semiHidden="1" w:uiPriority="19" w:qFormat="1"/>
-    <w:lsdException w:name="Intense Emphasis" w:semiHidden="1" w:uiPriority="21" w:qFormat="1"/>
-    <w:lsdException w:name="Subtle Reference" w:semiHidden="1" w:uiPriority="31" w:qFormat="1"/>
-    <w:lsdException w:name="Intense Reference" w:semiHidden="1" w:uiPriority="32" w:qFormat="1"/>
-    <w:lsdException w:name="Book Title" w:semiHidden="1" w:uiPriority="33" w:qFormat="1"/>
-    <w:lsdException w:name="Bibliography" w:semiHidden="1" w:uiPriority="37" w:unhideWhenUsed="1"/>
-    <w:lsdException w:name="TOC Heading" w:semiHidden="1" w:uiPriority="39" w:unhideWhenUsed="1" w:qFormat="1"/>
+    <w:lsdException w:name="Subtle Emphasis" w:uiPriority="19" w:semiHidden="1" w:qFormat="1"/>
+    <w:lsdException w:name="Intense Emphasis" w:uiPriority="21" w:semiHidden="1" w:qFormat="1"/>
+    <w:lsdException w:name="Subtle Reference" w:uiPriority="31" w:semiHidden="1" w:qFormat="1"/>
+    <w:lsdException w:name="Intense Reference" w:uiPriority="32" w:semiHidden="1" w:qFormat="1"/>
+    <w:lsdException w:name="Book Title" w:uiPriority="33" w:semiHidden="1" w:qFormat="1"/>
+    <w:lsdException w:name="Bibliography" w:uiPriority="37" w:semiHidden="1" w:unhideWhenUsed="1"/>
+    <w:lsdException w:name="TOC Heading" w:uiPriority="39" w:semiHidden="1" w:unhideWhenUsed="1" w:qFormat="1"/>
     <w:lsdException w:name="Plain Table 1" w:uiPriority="41"/>
     <w:lsdException w:name="Plain Table 2" w:uiPriority="42"/>
     <w:lsdException w:name="Plain Table 3" w:uiPriority="43"/>
@@ -1243,7 +1355,7 @@
     <w:lsdException w:name="Unresolved Mention" w:semiHidden="1"/>
     <w:lsdException w:name="Smart Link" w:semiHidden="1" w:unhideWhenUsed="1"/>
   </w:latentStyles>
-  <w:style w:type="paragraph" w:default="1" w:styleId="Normal">
+  <w:style w:type="paragraph" w:styleId="Normal" w:default="1">
     <w:name w:val="Normal"/>
     <w:qFormat/>
     <w:rsid w:val="00C5748C"/>
@@ -1268,7 +1380,7 @@
       <w:outlineLvl w:val="0"/>
     </w:pPr>
     <w:rPr>
-      <w:rFonts w:asciiTheme="majorHAnsi" w:eastAsiaTheme="majorEastAsia" w:hAnsiTheme="majorHAnsi" w:cstheme="majorBidi"/>
+      <w:rFonts w:asciiTheme="majorHAnsi" w:hAnsiTheme="majorHAnsi" w:eastAsiaTheme="majorEastAsia" w:cstheme="majorBidi"/>
       <w:caps/>
       <w:color w:val="FFFFFF" w:themeColor="background1"/>
       <w:sz w:val="48"/>
@@ -1287,13 +1399,13 @@
       <w:keepNext/>
       <w:keepLines/>
       <w:pBdr>
-        <w:bottom w:val="single" w:sz="8" w:space="1" w:color="99CB38" w:themeColor="accent1"/>
+        <w:bottom w:val="single" w:color="99CB38" w:themeColor="accent1" w:sz="8" w:space="1"/>
       </w:pBdr>
       <w:spacing w:before="200" w:line="276" w:lineRule="auto"/>
       <w:outlineLvl w:val="1"/>
     </w:pPr>
     <w:rPr>
-      <w:rFonts w:asciiTheme="majorHAnsi" w:eastAsiaTheme="majorEastAsia" w:hAnsiTheme="majorHAnsi" w:cstheme="majorBidi"/>
+      <w:rFonts w:asciiTheme="majorHAnsi" w:hAnsiTheme="majorHAnsi" w:eastAsiaTheme="majorEastAsia" w:cstheme="majorBidi"/>
       <w:b/>
       <w:bCs/>
       <w:caps/>
@@ -1317,17 +1429,17 @@
       <w:outlineLvl w:val="2"/>
     </w:pPr>
     <w:rPr>
-      <w:rFonts w:asciiTheme="majorHAnsi" w:eastAsiaTheme="majorEastAsia" w:hAnsiTheme="majorHAnsi" w:cstheme="majorBidi"/>
+      <w:rFonts w:asciiTheme="majorHAnsi" w:hAnsiTheme="majorHAnsi" w:eastAsiaTheme="majorEastAsia" w:cstheme="majorBidi"/>
       <w:color w:val="4C661A" w:themeColor="accent1" w:themeShade="7F"/>
     </w:rPr>
   </w:style>
-  <w:style w:type="character" w:default="1" w:styleId="DefaultParagraphFont">
+  <w:style w:type="character" w:styleId="DefaultParagraphFont" w:default="1">
     <w:name w:val="Default Paragraph Font"/>
     <w:uiPriority w:val="1"/>
     <w:semiHidden/>
     <w:unhideWhenUsed/>
   </w:style>
-  <w:style w:type="table" w:default="1" w:styleId="TableNormal">
+  <w:style w:type="table" w:styleId="TableNormal" w:default="1">
     <w:name w:val="Normal Table"/>
     <w:uiPriority w:val="99"/>
     <w:semiHidden/>
@@ -1342,20 +1454,20 @@
       </w:tblCellMar>
     </w:tblPr>
   </w:style>
-  <w:style w:type="numbering" w:default="1" w:styleId="NoList">
+  <w:style w:type="numbering" w:styleId="NoList" w:default="1">
     <w:name w:val="No List"/>
     <w:uiPriority w:val="99"/>
     <w:semiHidden/>
     <w:unhideWhenUsed/>
   </w:style>
-  <w:style w:type="character" w:customStyle="1" w:styleId="Heading2Char">
+  <w:style w:type="character" w:styleId="Heading2Char" w:customStyle="1">
     <w:name w:val="Heading 2 Char"/>
     <w:basedOn w:val="DefaultParagraphFont"/>
     <w:link w:val="Heading2"/>
     <w:uiPriority w:val="9"/>
     <w:rsid w:val="00443E2D"/>
     <w:rPr>
-      <w:rFonts w:asciiTheme="majorHAnsi" w:eastAsiaTheme="majorEastAsia" w:hAnsiTheme="majorHAnsi" w:cstheme="majorBidi"/>
+      <w:rFonts w:asciiTheme="majorHAnsi" w:hAnsiTheme="majorHAnsi" w:eastAsiaTheme="majorEastAsia" w:cstheme="majorBidi"/>
       <w:b/>
       <w:bCs/>
       <w:caps/>
@@ -1377,7 +1489,7 @@
       <w:jc w:val="center"/>
     </w:pPr>
     <w:rPr>
-      <w:rFonts w:asciiTheme="majorHAnsi" w:eastAsiaTheme="majorEastAsia" w:hAnsiTheme="majorHAnsi" w:cstheme="majorBidi"/>
+      <w:rFonts w:asciiTheme="majorHAnsi" w:hAnsiTheme="majorHAnsi" w:eastAsiaTheme="majorEastAsia" w:cstheme="majorBidi"/>
       <w:caps/>
       <w:spacing w:val="5"/>
       <w:kern w:val="28"/>
@@ -1385,14 +1497,14 @@
       <w:szCs w:val="52"/>
     </w:rPr>
   </w:style>
-  <w:style w:type="character" w:customStyle="1" w:styleId="TitleChar">
+  <w:style w:type="character" w:styleId="TitleChar" w:customStyle="1">
     <w:name w:val="Title Char"/>
     <w:basedOn w:val="DefaultParagraphFont"/>
     <w:link w:val="Title"/>
     <w:uiPriority w:val="10"/>
     <w:rsid w:val="00443E2D"/>
     <w:rPr>
-      <w:rFonts w:asciiTheme="majorHAnsi" w:eastAsiaTheme="majorEastAsia" w:hAnsiTheme="majorHAnsi" w:cstheme="majorBidi"/>
+      <w:rFonts w:asciiTheme="majorHAnsi" w:hAnsiTheme="majorHAnsi" w:eastAsiaTheme="majorEastAsia" w:cstheme="majorBidi"/>
       <w:caps/>
       <w:spacing w:val="5"/>
       <w:kern w:val="28"/>
@@ -1438,7 +1550,7 @@
       </w:tabs>
     </w:pPr>
   </w:style>
-  <w:style w:type="character" w:customStyle="1" w:styleId="HeaderChar">
+  <w:style w:type="character" w:styleId="HeaderChar" w:customStyle="1">
     <w:name w:val="Header Char"/>
     <w:basedOn w:val="DefaultParagraphFont"/>
     <w:link w:val="Header"/>
@@ -1460,7 +1572,7 @@
       </w:tabs>
     </w:pPr>
   </w:style>
-  <w:style w:type="character" w:customStyle="1" w:styleId="FooterChar">
+  <w:style w:type="character" w:styleId="FooterChar" w:customStyle="1">
     <w:name w:val="Footer Char"/>
     <w:basedOn w:val="DefaultParagraphFont"/>
     <w:link w:val="Footer"/>
@@ -1471,7 +1583,7 @@
       <w:sz w:val="22"/>
     </w:rPr>
   </w:style>
-  <w:style w:type="character" w:customStyle="1" w:styleId="Heading3Char">
+  <w:style w:type="character" w:styleId="Heading3Char" w:customStyle="1">
     <w:name w:val="Heading 3 Char"/>
     <w:basedOn w:val="DefaultParagraphFont"/>
     <w:link w:val="Heading3"/>
@@ -1479,7 +1591,7 @@
     <w:semiHidden/>
     <w:rsid w:val="00572086"/>
     <w:rPr>
-      <w:rFonts w:asciiTheme="majorHAnsi" w:eastAsiaTheme="majorEastAsia" w:hAnsiTheme="majorHAnsi" w:cstheme="majorBidi"/>
+      <w:rFonts w:asciiTheme="majorHAnsi" w:hAnsiTheme="majorHAnsi" w:eastAsiaTheme="majorEastAsia" w:cstheme="majorBidi"/>
       <w:color w:val="4C661A" w:themeColor="accent1" w:themeShade="7F"/>
       <w:sz w:val="22"/>
     </w:rPr>
@@ -1496,7 +1608,7 @@
       <w:szCs w:val="22"/>
     </w:rPr>
   </w:style>
-  <w:style w:type="character" w:customStyle="1" w:styleId="DateChar">
+  <w:style w:type="character" w:styleId="DateChar" w:customStyle="1">
     <w:name w:val="Date Char"/>
     <w:basedOn w:val="DefaultParagraphFont"/>
     <w:link w:val="Date"/>
@@ -1548,7 +1660,7 @@
       <w:fitText w:val="2160" w:id="1744560130"/>
     </w:rPr>
   </w:style>
-  <w:style w:type="character" w:customStyle="1" w:styleId="SubtitleChar">
+  <w:style w:type="character" w:styleId="SubtitleChar" w:customStyle="1">
     <w:name w:val="Subtitle Char"/>
     <w:basedOn w:val="DefaultParagraphFont"/>
     <w:link w:val="Subtitle"/>
@@ -1562,14 +1674,14 @@
       <w:fitText w:val="2160" w:id="1744560130"/>
     </w:rPr>
   </w:style>
-  <w:style w:type="character" w:customStyle="1" w:styleId="Heading1Char">
+  <w:style w:type="character" w:styleId="Heading1Char" w:customStyle="1">
     <w:name w:val="Heading 1 Char"/>
     <w:basedOn w:val="DefaultParagraphFont"/>
     <w:link w:val="Heading1"/>
     <w:uiPriority w:val="9"/>
     <w:rsid w:val="00AC5509"/>
     <w:rPr>
-      <w:rFonts w:asciiTheme="majorHAnsi" w:eastAsiaTheme="majorEastAsia" w:hAnsiTheme="majorHAnsi" w:cstheme="majorBidi"/>
+      <w:rFonts w:asciiTheme="majorHAnsi" w:hAnsiTheme="majorHAnsi" w:eastAsiaTheme="majorEastAsia" w:cstheme="majorBidi"/>
       <w:caps/>
       <w:color w:val="FFFFFF" w:themeColor="background1"/>
       <w:sz w:val="48"/>
@@ -1587,13 +1699,13 @@
       <w:shd w:val="clear" w:color="auto" w:fill="E6E6E6"/>
     </w:rPr>
   </w:style>
-  <w:style w:type="paragraph" w:customStyle="1" w:styleId="Textodeperfil">
+  <w:style w:type="paragraph" w:styleId="Textodeperfil" w:customStyle="1">
     <w:name w:val="Texto de perfil"/>
     <w:basedOn w:val="Normal"/>
     <w:qFormat/>
     <w:rsid w:val="00443E2D"/>
   </w:style>
-  <w:style w:type="paragraph" w:customStyle="1" w:styleId="Informacindecontacto">
+  <w:style w:type="paragraph" w:styleId="Informacindecontacto" w:customStyle="1">
     <w:name w:val="Información de contacto"/>
     <w:basedOn w:val="Normal"/>
     <w:qFormat/>

</xml_diff>